<commit_message>
Atualização aula Guilherme 17/04
</commit_message>
<xml_diff>
--- a/3° EMTIS/Guilherme/O mundo da informática.docx
+++ b/3° EMTIS/Guilherme/O mundo da informática.docx
@@ -7,37 +7,53 @@
         <w:pStyle w:val="Ttulo"/>
         <w:jc w:val="center"/>
         <w:rPr>
-          <w:color w:val="2E74B5" w:themeColor="accent1" w:themeShade="BF"/>
-          <w:sz w:val="44"/>
+          <w:color w:val="7030A0"/>
+          <w:sz w:val="40"/>
+          <w:u w:val="single"/>
         </w:rPr>
       </w:pPr>
       <w:r>
         <w:rPr>
-          <w:color w:val="2E74B5" w:themeColor="accent1" w:themeShade="BF"/>
-          <w:sz w:val="44"/>
+          <w:color w:val="7030A0"/>
+          <w:sz w:val="40"/>
+          <w:u w:val="single"/>
         </w:rPr>
-        <w:t>O MUNDO DA INFORMATICA É MARAVILHOSO</w:t>
+        <w:t>O MUNDO DA INFORMÁ</w:t>
+      </w:r>
+      <w:r>
+        <w:rPr>
+          <w:color w:val="7030A0"/>
+          <w:sz w:val="40"/>
+          <w:u w:val="single"/>
+        </w:rPr>
+        <w:t>TICA É MARAVILHOSO</w:t>
       </w:r>
     </w:p>
-    <w:p/>
     <w:p>
       <w:pPr>
-        <w:ind w:firstLine="708"/>
+        <w:rPr>
+          <w:color w:val="1F3864" w:themeColor="accent5" w:themeShade="80"/>
+        </w:rPr>
+      </w:pPr>
+    </w:p>
+    <w:p>
+      <w:pPr>
+        <w:rPr>
+          <w:b/>
+          <w:color w:val="1F3864" w:themeColor="accent5" w:themeShade="80"/>
+          <w:sz w:val="24"/>
+        </w:rPr>
       </w:pPr>
       <w:r>
-        <w:t xml:space="preserve">A informática nos proporciona viver um mundo maravilhoso e nos permite, além de trabalhar, também ter muita diversão e poder visualizar </w:t>
-      </w:r>
-      <w:r>
-        <w:t>outro</w:t>
+        <w:rPr>
+          <w:b/>
+          <w:color w:val="1F3864" w:themeColor="accent5" w:themeShade="80"/>
+          <w:sz w:val="24"/>
+        </w:rPr>
+        <w:t>A informática nos proporciona viver um mundo maravilhoso e nos permite, além de trabalhar, também ter muita diversão e poder visualizar outros lugares do mundo.</w:t>
       </w:r>
       <w:bookmarkStart w:id="0" w:name="_GoBack"/>
       <w:bookmarkEnd w:id="0"/>
-      <w:r>
-        <w:t>s</w:t>
-      </w:r>
-      <w:r>
-        <w:t xml:space="preserve"> lugares do mundo.</w:t>
-      </w:r>
     </w:p>
     <w:sectPr>
       <w:pgSz w:w="11906" w:h="16838"/>

</xml_diff>